<commit_message>
second lab zvit 2
</commit_message>
<xml_diff>
--- a/PW02ТВ-11_ГойчукО.В/PW02ТВ-11_Гойчук О. В..docx
+++ b/PW02ТВ-11_ГойчукО.В/PW02ТВ-11_Гойчук О. В..docx
@@ -939,8 +939,6 @@
         </w:rPr>
         <w:t>git</w:t>
       </w:r>
-      <w:bookmarkStart w:id="0" w:name="_GoBack"/>
-      <w:bookmarkEnd w:id="0"/>
     </w:p>
     <w:p>
       <w:pPr>
@@ -1036,7 +1034,6 @@
           <w:rFonts w:ascii="Times New Roman" w:hAnsi="Times New Roman" w:cs="Times New Roman"/>
           <w:sz w:val="32"/>
           <w:szCs w:val="32"/>
-          <w:lang w:val="en-US"/>
         </w:rPr>
       </w:pPr>
       <w:r>
@@ -2535,8 +2532,9 @@
       <w:r>
         <w:rPr>
           <w:rFonts w:ascii="Times New Roman" w:hAnsi="Times New Roman" w:cs="Times New Roman"/>
-          <w:sz w:val="28"/>
-          <w:lang w:val="uk-UA"/>
+          <w:noProof/>
+          <w:sz w:val="28"/>
+          <w:lang w:eastAsia="ru-RU"/>
         </w:rPr>
         <w:lastRenderedPageBreak/>
         <w:drawing>
@@ -2634,9 +2632,10 @@
       <w:r>
         <w:rPr>
           <w:rFonts w:ascii="Times New Roman" w:hAnsi="Times New Roman" w:cs="Times New Roman"/>
-          <w:sz w:val="32"/>
-          <w:szCs w:val="32"/>
-          <w:lang w:val="uk-UA"/>
+          <w:noProof/>
+          <w:sz w:val="32"/>
+          <w:szCs w:val="32"/>
+          <w:lang w:eastAsia="ru-RU"/>
         </w:rPr>
         <w:drawing>
           <wp:inline distT="0" distB="0" distL="0" distR="0" wp14:anchorId="04FCCDE0" wp14:editId="12DF9611">
@@ -2740,9 +2739,10 @@
       <w:r>
         <w:rPr>
           <w:rFonts w:ascii="Times New Roman" w:hAnsi="Times New Roman" w:cs="Times New Roman"/>
-          <w:sz w:val="32"/>
-          <w:szCs w:val="32"/>
-          <w:lang w:val="uk-UA"/>
+          <w:noProof/>
+          <w:sz w:val="32"/>
+          <w:szCs w:val="32"/>
+          <w:lang w:eastAsia="ru-RU"/>
         </w:rPr>
         <w:drawing>
           <wp:inline distT="0" distB="0" distL="0" distR="0" wp14:anchorId="0F103148" wp14:editId="1CD72DDA">
@@ -2818,9 +2818,10 @@
       <w:r>
         <w:rPr>
           <w:rFonts w:ascii="Times New Roman" w:hAnsi="Times New Roman" w:cs="Times New Roman"/>
-          <w:sz w:val="32"/>
-          <w:szCs w:val="32"/>
-          <w:lang w:val="uk-UA"/>
+          <w:noProof/>
+          <w:sz w:val="32"/>
+          <w:szCs w:val="32"/>
+          <w:lang w:eastAsia="ru-RU"/>
         </w:rPr>
         <w:drawing>
           <wp:inline distT="0" distB="0" distL="0" distR="0" wp14:anchorId="5853AB95" wp14:editId="663BE286">
@@ -2896,9 +2897,10 @@
       <w:r>
         <w:rPr>
           <w:rFonts w:ascii="Times New Roman" w:hAnsi="Times New Roman" w:cs="Times New Roman"/>
-          <w:sz w:val="32"/>
-          <w:szCs w:val="32"/>
-          <w:lang w:val="uk-UA"/>
+          <w:noProof/>
+          <w:sz w:val="32"/>
+          <w:szCs w:val="32"/>
+          <w:lang w:eastAsia="ru-RU"/>
         </w:rPr>
         <w:lastRenderedPageBreak/>
         <w:drawing>
@@ -2980,10 +2982,10 @@
           <w:lang w:val="uk-UA"/>
         </w:rPr>
         <w:drawing>
-          <wp:inline distT="0" distB="0" distL="0" distR="0" wp14:anchorId="29FF644F" wp14:editId="50793E11">
-            <wp:extent cx="2380013" cy="4953000"/>
-            <wp:effectExtent l="0" t="0" r="1270" b="0"/>
-            <wp:docPr id="7" name="Рисунок 7"/>
+          <wp:inline distT="0" distB="0" distL="0" distR="0" wp14:anchorId="6203EB82" wp14:editId="70B40535">
+            <wp:extent cx="1973580" cy="4226252"/>
+            <wp:effectExtent l="0" t="0" r="7620" b="3175"/>
+            <wp:docPr id="3" name="Рисунок 3"/>
             <wp:cNvGraphicFramePr>
               <a:graphicFrameLocks xmlns:a="http://schemas.openxmlformats.org/drawingml/2006/main" noChangeAspect="1"/>
             </wp:cNvGraphicFramePr>
@@ -3003,7 +3005,7 @@
                   <pic:spPr>
                     <a:xfrm>
                       <a:off x="0" y="0"/>
-                      <a:ext cx="2381459" cy="4956009"/>
+                      <a:ext cx="1983349" cy="4247171"/>
                     </a:xfrm>
                     <a:prstGeom prst="rect">
                       <a:avLst/>
@@ -3053,9 +3055,10 @@
       <w:r>
         <w:rPr>
           <w:rFonts w:ascii="Times New Roman" w:hAnsi="Times New Roman" w:cs="Times New Roman"/>
-          <w:sz w:val="32"/>
-          <w:szCs w:val="32"/>
-          <w:lang w:val="uk-UA"/>
+          <w:noProof/>
+          <w:sz w:val="32"/>
+          <w:szCs w:val="32"/>
+          <w:lang w:eastAsia="ru-RU"/>
         </w:rPr>
         <w:lastRenderedPageBreak/>
         <w:drawing>
@@ -3152,9 +3155,10 @@
       <w:r>
         <w:rPr>
           <w:rFonts w:ascii="Times New Roman" w:hAnsi="Times New Roman" w:cs="Times New Roman"/>
-          <w:sz w:val="32"/>
-          <w:szCs w:val="32"/>
-          <w:lang w:val="uk-UA"/>
+          <w:noProof/>
+          <w:sz w:val="32"/>
+          <w:szCs w:val="32"/>
+          <w:lang w:eastAsia="ru-RU"/>
         </w:rPr>
         <w:drawing>
           <wp:inline distT="0" distB="0" distL="0" distR="0" wp14:anchorId="4D768A9A" wp14:editId="236BBCA1">
@@ -3230,9 +3234,10 @@
       <w:r>
         <w:rPr>
           <w:rFonts w:ascii="Times New Roman" w:hAnsi="Times New Roman" w:cs="Times New Roman"/>
-          <w:sz w:val="32"/>
-          <w:szCs w:val="32"/>
-          <w:lang w:val="uk-UA"/>
+          <w:noProof/>
+          <w:sz w:val="32"/>
+          <w:szCs w:val="32"/>
+          <w:lang w:eastAsia="ru-RU"/>
         </w:rPr>
         <w:lastRenderedPageBreak/>
         <w:drawing>
@@ -3309,9 +3314,10 @@
       <w:r>
         <w:rPr>
           <w:rFonts w:ascii="Times New Roman" w:hAnsi="Times New Roman" w:cs="Times New Roman"/>
-          <w:sz w:val="32"/>
-          <w:szCs w:val="32"/>
-          <w:lang w:val="en-US"/>
+          <w:noProof/>
+          <w:sz w:val="32"/>
+          <w:szCs w:val="32"/>
+          <w:lang w:eastAsia="ru-RU"/>
         </w:rPr>
         <w:drawing>
           <wp:inline distT="0" distB="0" distL="0" distR="0" wp14:anchorId="5572318D" wp14:editId="18E3C644">
@@ -3357,10 +3363,90 @@
           <w:lang w:val="en-US"/>
         </w:rPr>
         <w:drawing>
-          <wp:inline distT="0" distB="0" distL="0" distR="0" wp14:anchorId="02B7C2C7" wp14:editId="44853EF0">
-            <wp:extent cx="1950720" cy="4100393"/>
-            <wp:effectExtent l="0" t="0" r="0" b="0"/>
-            <wp:docPr id="24" name="Рисунок 24"/>
+          <wp:inline distT="0" distB="0" distL="0" distR="0" wp14:anchorId="4786C311" wp14:editId="5C1F792B">
+            <wp:extent cx="1910858" cy="4091940"/>
+            <wp:effectExtent l="0" t="0" r="0" b="3810"/>
+            <wp:docPr id="10" name="Рисунок 10"/>
+            <wp:cNvGraphicFramePr>
+              <a:graphicFrameLocks xmlns:a="http://schemas.openxmlformats.org/drawingml/2006/main" noChangeAspect="1"/>
+            </wp:cNvGraphicFramePr>
+            <a:graphic xmlns:a="http://schemas.openxmlformats.org/drawingml/2006/main">
+              <a:graphicData uri="http://schemas.openxmlformats.org/drawingml/2006/picture">
+                <pic:pic xmlns:pic="http://schemas.openxmlformats.org/drawingml/2006/picture">
+                  <pic:nvPicPr>
+                    <pic:cNvPr id="1" name=""/>
+                    <pic:cNvPicPr/>
+                  </pic:nvPicPr>
+                  <pic:blipFill>
+                    <a:blip r:embed="rId9"/>
+                    <a:stretch>
+                      <a:fillRect/>
+                    </a:stretch>
+                  </pic:blipFill>
+                  <pic:spPr>
+                    <a:xfrm>
+                      <a:off x="0" y="0"/>
+                      <a:ext cx="1922959" cy="4117853"/>
+                    </a:xfrm>
+                    <a:prstGeom prst="rect">
+                      <a:avLst/>
+                    </a:prstGeom>
+                  </pic:spPr>
+                </pic:pic>
+              </a:graphicData>
+            </a:graphic>
+          </wp:inline>
+        </w:drawing>
+      </w:r>
+    </w:p>
+    <w:p>
+      <w:pPr>
+        <w:spacing w:line="240" w:lineRule="auto"/>
+        <w:ind w:firstLine="708"/>
+        <w:jc w:val="both"/>
+        <w:rPr>
+          <w:rFonts w:ascii="Times New Roman" w:hAnsi="Times New Roman" w:cs="Times New Roman"/>
+          <w:sz w:val="32"/>
+          <w:szCs w:val="32"/>
+          <w:lang w:val="uk-UA"/>
+        </w:rPr>
+      </w:pPr>
+      <w:r>
+        <w:rPr>
+          <w:rFonts w:ascii="Times New Roman" w:hAnsi="Times New Roman" w:cs="Times New Roman"/>
+          <w:sz w:val="32"/>
+          <w:szCs w:val="32"/>
+          <w:lang w:val="uk-UA"/>
+        </w:rPr>
+        <w:t>Результат виконання за вказаним у завданні варіантом:</w:t>
+      </w:r>
+    </w:p>
+    <w:p>
+      <w:pPr>
+        <w:spacing w:line="240" w:lineRule="auto"/>
+        <w:ind w:firstLine="708"/>
+        <w:jc w:val="both"/>
+        <w:rPr>
+          <w:rFonts w:ascii="Times New Roman" w:hAnsi="Times New Roman" w:cs="Times New Roman"/>
+          <w:sz w:val="32"/>
+          <w:szCs w:val="32"/>
+          <w:lang w:val="uk-UA"/>
+        </w:rPr>
+      </w:pPr>
+      <w:r>
+        <w:rPr>
+          <w:rFonts w:ascii="Times New Roman" w:hAnsi="Times New Roman" w:cs="Times New Roman"/>
+          <w:noProof/>
+          <w:sz w:val="32"/>
+          <w:szCs w:val="32"/>
+          <w:lang w:eastAsia="ru-RU"/>
+        </w:rPr>
+        <w:lastRenderedPageBreak/>
+        <w:drawing>
+          <wp:inline distT="0" distB="0" distL="0" distR="0" wp14:anchorId="65C91B09" wp14:editId="145B9571">
+            <wp:extent cx="1957387" cy="4086225"/>
+            <wp:effectExtent l="0" t="0" r="5080" b="0"/>
+            <wp:docPr id="25" name="Рисунок 25"/>
             <wp:cNvGraphicFramePr>
               <a:graphicFrameLocks xmlns:a="http://schemas.openxmlformats.org/drawingml/2006/main" noChangeAspect="1"/>
             </wp:cNvGraphicFramePr>
@@ -3380,7 +3466,7 @@
                   <pic:spPr>
                     <a:xfrm>
                       <a:off x="0" y="0"/>
-                      <a:ext cx="1977634" cy="4156967"/>
+                      <a:ext cx="1982380" cy="4138400"/>
                     </a:xfrm>
                     <a:prstGeom prst="rect">
                       <a:avLst/>
@@ -3392,54 +3478,18 @@
           </wp:inline>
         </w:drawing>
       </w:r>
-    </w:p>
-    <w:p>
-      <w:pPr>
-        <w:spacing w:line="240" w:lineRule="auto"/>
-        <w:ind w:firstLine="708"/>
-        <w:jc w:val="both"/>
-        <w:rPr>
-          <w:rFonts w:ascii="Times New Roman" w:hAnsi="Times New Roman" w:cs="Times New Roman"/>
-          <w:sz w:val="32"/>
-          <w:szCs w:val="32"/>
-          <w:lang w:val="uk-UA"/>
-        </w:rPr>
-      </w:pPr>
-      <w:r>
-        <w:rPr>
-          <w:rFonts w:ascii="Times New Roman" w:hAnsi="Times New Roman" w:cs="Times New Roman"/>
-          <w:sz w:val="32"/>
-          <w:szCs w:val="32"/>
-          <w:lang w:val="uk-UA"/>
-        </w:rPr>
-        <w:t>Результат виконання за вказаним у завданні варіантом:</w:t>
-      </w:r>
-    </w:p>
-    <w:p>
-      <w:pPr>
-        <w:spacing w:line="240" w:lineRule="auto"/>
-        <w:ind w:firstLine="708"/>
-        <w:jc w:val="both"/>
-        <w:rPr>
-          <w:rFonts w:ascii="Times New Roman" w:hAnsi="Times New Roman" w:cs="Times New Roman"/>
-          <w:sz w:val="32"/>
-          <w:szCs w:val="32"/>
-          <w:lang w:val="en-US"/>
-        </w:rPr>
-      </w:pPr>
-      <w:r>
-        <w:rPr>
-          <w:rFonts w:ascii="Times New Roman" w:hAnsi="Times New Roman" w:cs="Times New Roman"/>
-          <w:sz w:val="32"/>
-          <w:szCs w:val="32"/>
-          <w:lang w:val="en-US"/>
-        </w:rPr>
-        <w:lastRenderedPageBreak/>
+      <w:r>
+        <w:rPr>
+          <w:rFonts w:ascii="Times New Roman" w:hAnsi="Times New Roman" w:cs="Times New Roman"/>
+          <w:sz w:val="32"/>
+          <w:szCs w:val="32"/>
+          <w:lang w:val="uk-UA"/>
+        </w:rPr>
         <w:drawing>
-          <wp:inline distT="0" distB="0" distL="0" distR="0" wp14:anchorId="65C91B09" wp14:editId="145B9571">
-            <wp:extent cx="1957387" cy="4086225"/>
-            <wp:effectExtent l="0" t="0" r="5080" b="0"/>
-            <wp:docPr id="25" name="Рисунок 25"/>
+          <wp:inline distT="0" distB="0" distL="0" distR="0" wp14:anchorId="049412BD" wp14:editId="0A1A8E3E">
+            <wp:extent cx="1912620" cy="4099843"/>
+            <wp:effectExtent l="0" t="0" r="0" b="0"/>
+            <wp:docPr id="11" name="Рисунок 11"/>
             <wp:cNvGraphicFramePr>
               <a:graphicFrameLocks xmlns:a="http://schemas.openxmlformats.org/drawingml/2006/main" noChangeAspect="1"/>
             </wp:cNvGraphicFramePr>
@@ -3459,7 +3509,7 @@
                   <pic:spPr>
                     <a:xfrm>
                       <a:off x="0" y="0"/>
-                      <a:ext cx="1982380" cy="4138400"/>
+                      <a:ext cx="1931780" cy="4140913"/>
                     </a:xfrm>
                     <a:prstGeom prst="rect">
                       <a:avLst/>
@@ -3471,6 +3521,105 @@
           </wp:inline>
         </w:drawing>
       </w:r>
+      <w:bookmarkStart w:id="0" w:name="_GoBack"/>
+      <w:bookmarkEnd w:id="0"/>
+    </w:p>
+    <w:p>
+      <w:pPr>
+        <w:spacing w:line="240" w:lineRule="auto"/>
+        <w:ind w:firstLine="708"/>
+        <w:jc w:val="both"/>
+        <w:rPr>
+          <w:rFonts w:ascii="Times New Roman" w:hAnsi="Times New Roman" w:cs="Times New Roman"/>
+          <w:b/>
+          <w:sz w:val="32"/>
+          <w:szCs w:val="32"/>
+          <w:lang w:val="uk-UA"/>
+        </w:rPr>
+      </w:pPr>
+      <w:r>
+        <w:rPr>
+          <w:rFonts w:ascii="Times New Roman" w:hAnsi="Times New Roman" w:cs="Times New Roman"/>
+          <w:b/>
+          <w:sz w:val="32"/>
+          <w:szCs w:val="32"/>
+          <w:lang w:val="uk-UA"/>
+        </w:rPr>
+        <w:t>Висновок</w:t>
+      </w:r>
+      <w:r>
+        <w:rPr>
+          <w:rFonts w:ascii="Times New Roman" w:hAnsi="Times New Roman" w:cs="Times New Roman"/>
+          <w:b/>
+          <w:sz w:val="32"/>
+          <w:szCs w:val="32"/>
+          <w:lang w:val="uk-UA"/>
+        </w:rPr>
+        <w:t>:</w:t>
+      </w:r>
+    </w:p>
+    <w:p>
+      <w:pPr>
+        <w:spacing w:line="240" w:lineRule="auto"/>
+        <w:ind w:firstLine="708"/>
+        <w:jc w:val="both"/>
+        <w:rPr>
+          <w:rFonts w:ascii="Times New Roman" w:hAnsi="Times New Roman" w:cs="Times New Roman"/>
+          <w:sz w:val="32"/>
+          <w:szCs w:val="32"/>
+          <w:lang w:val="uk-UA"/>
+        </w:rPr>
+      </w:pPr>
+      <w:r>
+        <w:rPr>
+          <w:rFonts w:ascii="Times New Roman" w:hAnsi="Times New Roman" w:cs="Times New Roman"/>
+          <w:sz w:val="32"/>
+          <w:szCs w:val="32"/>
+          <w:lang w:val="uk-UA"/>
+        </w:rPr>
+        <w:t xml:space="preserve">У результаті виконання практичної роботи №2 було засвоєно просунуті </w:t>
+      </w:r>
+      <w:proofErr w:type="spellStart"/>
+      <w:r>
+        <w:rPr>
+          <w:rFonts w:ascii="Times New Roman" w:hAnsi="Times New Roman" w:cs="Times New Roman"/>
+          <w:sz w:val="32"/>
+          <w:szCs w:val="32"/>
+          <w:lang w:val="uk-UA"/>
+        </w:rPr>
+        <w:t>арифметричні</w:t>
+      </w:r>
+      <w:proofErr w:type="spellEnd"/>
+      <w:r>
+        <w:rPr>
+          <w:rFonts w:ascii="Times New Roman" w:hAnsi="Times New Roman" w:cs="Times New Roman"/>
+          <w:sz w:val="32"/>
+          <w:szCs w:val="32"/>
+          <w:lang w:val="uk-UA"/>
+        </w:rPr>
+        <w:t xml:space="preserve"> операції та реалізовано калькулятор, функція якого складається з розрахунку валового викиду твердих частинок при спалюванні Донецького газового вугілля марки ГР, </w:t>
+      </w:r>
+      <w:proofErr w:type="spellStart"/>
+      <w:r>
+        <w:rPr>
+          <w:rFonts w:ascii="Times New Roman" w:hAnsi="Times New Roman" w:cs="Times New Roman"/>
+          <w:sz w:val="32"/>
+          <w:szCs w:val="32"/>
+          <w:lang w:val="uk-UA"/>
+        </w:rPr>
+        <w:t>високосірчистого</w:t>
+      </w:r>
+      <w:proofErr w:type="spellEnd"/>
+      <w:r>
+        <w:rPr>
+          <w:rFonts w:ascii="Times New Roman" w:hAnsi="Times New Roman" w:cs="Times New Roman"/>
+          <w:sz w:val="32"/>
+          <w:szCs w:val="32"/>
+          <w:lang w:val="uk-UA"/>
+        </w:rPr>
+        <w:t xml:space="preserve"> мазуту марки 40 та природнього газу, по введених значеннях, за допомогою мови </w:t>
+      </w:r>
+      <w:proofErr w:type="spellStart"/>
       <w:r>
         <w:rPr>
           <w:rFonts w:ascii="Times New Roman" w:hAnsi="Times New Roman" w:cs="Times New Roman"/>
@@ -3478,125 +3627,7 @@
           <w:szCs w:val="32"/>
           <w:lang w:val="en-US"/>
         </w:rPr>
-        <w:drawing>
-          <wp:inline distT="0" distB="0" distL="0" distR="0" wp14:anchorId="72E8C60C" wp14:editId="44BCB0EB">
-            <wp:extent cx="1930273" cy="4086225"/>
-            <wp:effectExtent l="0" t="0" r="0" b="0"/>
-            <wp:docPr id="26" name="Рисунок 26"/>
-            <wp:cNvGraphicFramePr>
-              <a:graphicFrameLocks xmlns:a="http://schemas.openxmlformats.org/drawingml/2006/main" noChangeAspect="1"/>
-            </wp:cNvGraphicFramePr>
-            <a:graphic xmlns:a="http://schemas.openxmlformats.org/drawingml/2006/main">
-              <a:graphicData uri="http://schemas.openxmlformats.org/drawingml/2006/picture">
-                <pic:pic xmlns:pic="http://schemas.openxmlformats.org/drawingml/2006/picture">
-                  <pic:nvPicPr>
-                    <pic:cNvPr id="1" name=""/>
-                    <pic:cNvPicPr/>
-                  </pic:nvPicPr>
-                  <pic:blipFill>
-                    <a:blip r:embed="rId16"/>
-                    <a:stretch>
-                      <a:fillRect/>
-                    </a:stretch>
-                  </pic:blipFill>
-                  <pic:spPr>
-                    <a:xfrm>
-                      <a:off x="0" y="0"/>
-                      <a:ext cx="1949693" cy="4127336"/>
-                    </a:xfrm>
-                    <a:prstGeom prst="rect">
-                      <a:avLst/>
-                    </a:prstGeom>
-                  </pic:spPr>
-                </pic:pic>
-              </a:graphicData>
-            </a:graphic>
-          </wp:inline>
-        </w:drawing>
-      </w:r>
-    </w:p>
-    <w:p>
-      <w:pPr>
-        <w:spacing w:line="240" w:lineRule="auto"/>
-        <w:ind w:firstLine="708"/>
-        <w:jc w:val="both"/>
-        <w:rPr>
-          <w:rFonts w:ascii="Times New Roman" w:hAnsi="Times New Roman" w:cs="Times New Roman"/>
-          <w:b/>
-          <w:sz w:val="32"/>
-          <w:szCs w:val="32"/>
-          <w:lang w:val="uk-UA"/>
-        </w:rPr>
-      </w:pPr>
-      <w:r>
-        <w:rPr>
-          <w:rFonts w:ascii="Times New Roman" w:hAnsi="Times New Roman" w:cs="Times New Roman"/>
-          <w:b/>
-          <w:sz w:val="32"/>
-          <w:szCs w:val="32"/>
-          <w:lang w:val="uk-UA"/>
-        </w:rPr>
-        <w:t>Висновок</w:t>
-      </w:r>
-      <w:r>
-        <w:rPr>
-          <w:rFonts w:ascii="Times New Roman" w:hAnsi="Times New Roman" w:cs="Times New Roman"/>
-          <w:b/>
-          <w:sz w:val="32"/>
-          <w:szCs w:val="32"/>
-          <w:lang w:val="uk-UA"/>
-        </w:rPr>
-        <w:t>:</w:t>
-      </w:r>
-    </w:p>
-    <w:p>
-      <w:pPr>
-        <w:spacing w:line="240" w:lineRule="auto"/>
-        <w:ind w:firstLine="708"/>
-        <w:jc w:val="both"/>
-        <w:rPr>
-          <w:rFonts w:ascii="Times New Roman" w:hAnsi="Times New Roman" w:cs="Times New Roman"/>
-          <w:sz w:val="32"/>
-          <w:szCs w:val="32"/>
-          <w:lang w:val="uk-UA"/>
-        </w:rPr>
-      </w:pPr>
-      <w:r>
-        <w:rPr>
-          <w:rFonts w:ascii="Times New Roman" w:hAnsi="Times New Roman" w:cs="Times New Roman"/>
-          <w:sz w:val="32"/>
-          <w:szCs w:val="32"/>
-          <w:lang w:val="uk-UA"/>
-        </w:rPr>
-        <w:t>У результат</w:t>
-      </w:r>
-      <w:r>
-        <w:rPr>
-          <w:rFonts w:ascii="Times New Roman" w:hAnsi="Times New Roman" w:cs="Times New Roman"/>
-          <w:sz w:val="32"/>
-          <w:szCs w:val="32"/>
-          <w:lang w:val="uk-UA"/>
-        </w:rPr>
-        <w:t>і виконання практичної роботи №2 було засвоєно просунуті</w:t>
-      </w:r>
-      <w:r>
-        <w:rPr>
-          <w:rFonts w:ascii="Times New Roman" w:hAnsi="Times New Roman" w:cs="Times New Roman"/>
-          <w:sz w:val="32"/>
-          <w:szCs w:val="32"/>
-          <w:lang w:val="uk-UA"/>
-        </w:rPr>
-        <w:t xml:space="preserve"> </w:t>
-      </w:r>
-      <w:proofErr w:type="spellStart"/>
-      <w:r>
-        <w:rPr>
-          <w:rFonts w:ascii="Times New Roman" w:hAnsi="Times New Roman" w:cs="Times New Roman"/>
-          <w:sz w:val="32"/>
-          <w:szCs w:val="32"/>
-          <w:lang w:val="uk-UA"/>
-        </w:rPr>
-        <w:t>арифметричні</w:t>
+        <w:t>Kotlin</w:t>
       </w:r>
       <w:proofErr w:type="spellEnd"/>
       <w:r>
@@ -3606,83 +3637,7 @@
           <w:szCs w:val="32"/>
           <w:lang w:val="uk-UA"/>
         </w:rPr>
-        <w:t xml:space="preserve"> операції та реалізовано калькулятор, функція якого складається з розрахунку</w:t>
-      </w:r>
-      <w:r>
-        <w:rPr>
-          <w:rFonts w:ascii="Times New Roman" w:hAnsi="Times New Roman" w:cs="Times New Roman"/>
-          <w:sz w:val="32"/>
-          <w:szCs w:val="32"/>
-          <w:lang w:val="uk-UA"/>
-        </w:rPr>
-        <w:t xml:space="preserve"> валового викиду твердих частинок при спалюванні Донецького газового вугілля марки ГР, </w:t>
-      </w:r>
-      <w:proofErr w:type="spellStart"/>
-      <w:r>
-        <w:rPr>
-          <w:rFonts w:ascii="Times New Roman" w:hAnsi="Times New Roman" w:cs="Times New Roman"/>
-          <w:sz w:val="32"/>
-          <w:szCs w:val="32"/>
-          <w:lang w:val="uk-UA"/>
-        </w:rPr>
-        <w:t>високосірчистого</w:t>
-      </w:r>
-      <w:proofErr w:type="spellEnd"/>
-      <w:r>
-        <w:rPr>
-          <w:rFonts w:ascii="Times New Roman" w:hAnsi="Times New Roman" w:cs="Times New Roman"/>
-          <w:sz w:val="32"/>
-          <w:szCs w:val="32"/>
-          <w:lang w:val="uk-UA"/>
-        </w:rPr>
-        <w:t xml:space="preserve"> мазуту марки 40 та природнього газу</w:t>
-      </w:r>
-      <w:r>
-        <w:rPr>
-          <w:rFonts w:ascii="Times New Roman" w:hAnsi="Times New Roman" w:cs="Times New Roman"/>
-          <w:sz w:val="32"/>
-          <w:szCs w:val="32"/>
-          <w:lang w:val="uk-UA"/>
-        </w:rPr>
-        <w:t xml:space="preserve">, по введених значеннях, за допомогою </w:t>
-      </w:r>
-      <w:r>
-        <w:rPr>
-          <w:rFonts w:ascii="Times New Roman" w:hAnsi="Times New Roman" w:cs="Times New Roman"/>
-          <w:sz w:val="32"/>
-          <w:szCs w:val="32"/>
-          <w:lang w:val="uk-UA"/>
-        </w:rPr>
-        <w:t xml:space="preserve">мови </w:t>
-      </w:r>
-      <w:proofErr w:type="spellStart"/>
-      <w:r>
-        <w:rPr>
-          <w:rFonts w:ascii="Times New Roman" w:hAnsi="Times New Roman" w:cs="Times New Roman"/>
-          <w:sz w:val="32"/>
-          <w:szCs w:val="32"/>
-          <w:lang w:val="en-US"/>
-        </w:rPr>
-        <w:t>Kotlin</w:t>
-      </w:r>
-      <w:proofErr w:type="spellEnd"/>
-      <w:r>
-        <w:rPr>
-          <w:rFonts w:ascii="Times New Roman" w:hAnsi="Times New Roman" w:cs="Times New Roman"/>
-          <w:sz w:val="32"/>
-          <w:szCs w:val="32"/>
-          <w:lang w:val="uk-UA"/>
-        </w:rPr>
-        <w:t xml:space="preserve">. </w:t>
-      </w:r>
-      <w:r>
-        <w:rPr>
-          <w:rFonts w:ascii="Times New Roman" w:hAnsi="Times New Roman" w:cs="Times New Roman"/>
-          <w:sz w:val="32"/>
-          <w:szCs w:val="32"/>
-          <w:lang w:val="uk-UA"/>
-        </w:rPr>
-        <w:t xml:space="preserve">Потрібно відзначити, що при розрахунку викиду твердих частинок газу завжди буде отримано нуль, тому що в природньому газі відсутні тверді залишки. </w:t>
+        <w:t xml:space="preserve">. Потрібно відзначити, що при розрахунку викиду твердих частинок газу завжди буде отримано нуль, тому що в природньому газі відсутні тверді залишки. </w:t>
       </w:r>
     </w:p>
     <w:sectPr>

</xml_diff>